<commit_message>
Fixed some small mistakes
</commit_message>
<xml_diff>
--- a/Faza4-modelovanje-baze/SpecifikacijaBazePodataka.docx
+++ b/Faza4-modelovanje-baze/SpecifikacijaBazePodataka.docx
@@ -1496,6 +1496,7 @@
           <w:docPartGallery w:val="Table of Contents"/>
         </w:docPartObj>
       </w:sdtPr>
+      <w:sdtEndPr/>
       <w:sdtContent>
         <w:p>
           <w:pPr>
@@ -4777,8 +4778,8 @@
       <w:pPr>
         <w:pStyle w:val="Heading2"/>
       </w:pPr>
-      <w:bookmarkStart w:id="2" w:name="_Hlk99045575"/>
-      <w:bookmarkStart w:id="3" w:name="_Toc101353784"/>
+      <w:bookmarkStart w:id="2" w:name="_Toc101353784"/>
+      <w:bookmarkStart w:id="3" w:name="_Hlk99045575"/>
       <w:proofErr w:type="spellStart"/>
       <w:r>
         <w:t>Namena</w:t>
@@ -4815,7 +4816,7 @@
       <w:r>
         <w:t>grupe</w:t>
       </w:r>
-      <w:bookmarkEnd w:id="3"/>
+      <w:bookmarkEnd w:id="2"/>
       <w:proofErr w:type="spellEnd"/>
     </w:p>
     <w:p>
@@ -4825,6 +4826,7 @@
           <w:szCs w:val="28"/>
         </w:rPr>
       </w:pPr>
+      <w:bookmarkStart w:id="4" w:name="_GoBack"/>
       <w:proofErr w:type="spellStart"/>
       <w:r>
         <w:rPr>
@@ -4937,6 +4939,7 @@
         </w:rPr>
         <w:t xml:space="preserve"> </w:t>
       </w:r>
+      <w:bookmarkEnd w:id="4"/>
       <w:proofErr w:type="spellStart"/>
       <w:r>
         <w:rPr>
@@ -5489,8 +5492,6 @@
         </w:rPr>
         <w:t>.</w:t>
       </w:r>
-      <w:bookmarkStart w:id="4" w:name="_GoBack"/>
-      <w:bookmarkEnd w:id="4"/>
     </w:p>
     <w:p>
       <w:pPr>
@@ -6053,7 +6054,7 @@
           <w:szCs w:val="28"/>
           <w:lang w:val="en-US"/>
         </w:rPr>
-        <w:t xml:space="preserve">, document </w:t>
+        <w:t xml:space="preserve">, </w:t>
       </w:r>
       <w:proofErr w:type="spellStart"/>
       <w:r>
@@ -6061,6 +6062,29 @@
           <w:szCs w:val="28"/>
           <w:lang w:val="en-US"/>
         </w:rPr>
+        <w:t>dok</w:t>
+      </w:r>
+      <w:r>
+        <w:rPr>
+          <w:szCs w:val="28"/>
+          <w:lang w:val="en-US"/>
+        </w:rPr>
+        <w:t>ument</w:t>
+      </w:r>
+      <w:proofErr w:type="spellEnd"/>
+      <w:r>
+        <w:rPr>
+          <w:szCs w:val="28"/>
+          <w:lang w:val="en-US"/>
+        </w:rPr>
+        <w:t xml:space="preserve"> </w:t>
+      </w:r>
+      <w:proofErr w:type="spellStart"/>
+      <w:r>
+        <w:rPr>
+          <w:szCs w:val="28"/>
+          <w:lang w:val="en-US"/>
+        </w:rPr>
         <w:t>služi</w:t>
       </w:r>
       <w:proofErr w:type="spellEnd"/>
@@ -6125,22 +6149,29 @@
           <w:szCs w:val="28"/>
           <w:lang w:val="en-US"/>
         </w:rPr>
-        <w:t>aktivnosti</w:t>
-      </w:r>
-      <w:proofErr w:type="spellEnd"/>
+        <w:t>aktivnost</w:t>
+      </w:r>
       <w:r>
         <w:rPr>
           <w:szCs w:val="28"/>
           <w:lang w:val="en-US"/>
         </w:rPr>
-        <w:t xml:space="preserve"> </w:t>
-      </w:r>
-      <w:proofErr w:type="spellStart"/>
+        <w:t>i</w:t>
+      </w:r>
+      <w:proofErr w:type="spellEnd"/>
       <w:r>
         <w:rPr>
           <w:szCs w:val="28"/>
           <w:lang w:val="en-US"/>
         </w:rPr>
+        <w:t xml:space="preserve"> </w:t>
+      </w:r>
+      <w:proofErr w:type="spellStart"/>
+      <w:r>
+        <w:rPr>
+          <w:szCs w:val="28"/>
+          <w:lang w:val="en-US"/>
+        </w:rPr>
         <w:t>i</w:t>
       </w:r>
       <w:proofErr w:type="spellEnd"/>
@@ -6197,7 +6228,23 @@
           <w:szCs w:val="28"/>
           <w:lang w:val="en-US"/>
         </w:rPr>
-        <w:t xml:space="preserve"> I </w:t>
+        <w:t xml:space="preserve"> </w:t>
+      </w:r>
+      <w:proofErr w:type="spellStart"/>
+      <w:r>
+        <w:rPr>
+          <w:szCs w:val="28"/>
+          <w:lang w:val="en-US"/>
+        </w:rPr>
+        <w:t>i</w:t>
+      </w:r>
+      <w:proofErr w:type="spellEnd"/>
+      <w:r>
+        <w:rPr>
+          <w:szCs w:val="28"/>
+          <w:lang w:val="en-US"/>
+        </w:rPr>
+        <w:t xml:space="preserve"> </w:t>
       </w:r>
       <w:proofErr w:type="spellStart"/>
       <w:r>
@@ -6585,7 +6632,7 @@
         <w:pStyle w:val="Heading2"/>
       </w:pPr>
       <w:bookmarkStart w:id="5" w:name="_Toc101353785"/>
-      <w:bookmarkEnd w:id="2"/>
+      <w:bookmarkEnd w:id="3"/>
       <w:proofErr w:type="spellStart"/>
       <w:r>
         <w:t>Organizacija</w:t>
@@ -8755,7 +8802,7 @@
     </w:p>
     <w:p>
       <w:pPr>
-        <w:ind w:left="1440" w:firstLine="0"/>
+        <w:ind w:left="720" w:firstLine="720"/>
         <w:rPr>
           <w:lang w:val="sr-Latn-RS"/>
         </w:rPr>
@@ -9008,13 +9055,6 @@
                 <w:lang w:val="en-US"/>
               </w:rPr>
             </w:pPr>
-            <w:r>
-              <w:rPr>
-                <w:sz w:val="22"/>
-                <w:lang w:val="en-US"/>
-              </w:rPr>
-              <w:t xml:space="preserve"> </w:t>
-            </w:r>
             <w:proofErr w:type="spellStart"/>
             <w:r>
               <w:rPr>
@@ -10011,7 +10051,7 @@
     </w:p>
     <w:p>
       <w:pPr>
-        <w:ind w:left="1440" w:firstLine="720"/>
+        <w:ind w:left="720" w:firstLine="720"/>
         <w:rPr>
           <w:lang w:val="en-US"/>
         </w:rPr>
@@ -11208,7 +11248,7 @@
     </w:p>
     <w:p>
       <w:pPr>
-        <w:ind w:left="1440" w:firstLine="720"/>
+        <w:ind w:left="720" w:firstLine="720"/>
         <w:rPr>
           <w:lang w:val="en-US"/>
         </w:rPr>
@@ -11577,13 +11617,6 @@
                 <w:lang w:val="en-US"/>
               </w:rPr>
             </w:pPr>
-            <w:r>
-              <w:rPr>
-                <w:sz w:val="22"/>
-                <w:lang w:val="en-US"/>
-              </w:rPr>
-              <w:t xml:space="preserve"> </w:t>
-            </w:r>
             <w:proofErr w:type="spellStart"/>
             <w:r>
               <w:rPr>
@@ -11992,7 +12025,7 @@
     </w:p>
     <w:p>
       <w:pPr>
-        <w:ind w:left="1440" w:firstLine="720"/>
+        <w:ind w:left="720" w:firstLine="720"/>
         <w:rPr>
           <w:lang w:val="en-US"/>
         </w:rPr>
@@ -12389,13 +12422,6 @@
                 <w:lang w:val="en-US"/>
               </w:rPr>
             </w:pPr>
-            <w:r>
-              <w:rPr>
-                <w:sz w:val="22"/>
-                <w:lang w:val="en-US"/>
-              </w:rPr>
-              <w:t xml:space="preserve"> </w:t>
-            </w:r>
             <w:proofErr w:type="spellStart"/>
             <w:r>
               <w:rPr>
@@ -13176,13 +13202,6 @@
                 <w:lang w:val="en-US"/>
               </w:rPr>
             </w:pPr>
-            <w:r>
-              <w:rPr>
-                <w:sz w:val="22"/>
-                <w:lang w:val="en-US"/>
-              </w:rPr>
-              <w:t xml:space="preserve"> </w:t>
-            </w:r>
             <w:proofErr w:type="spellStart"/>
             <w:r>
               <w:rPr>
@@ -13855,13 +13874,6 @@
                 <w:lang w:val="en-US"/>
               </w:rPr>
             </w:pPr>
-            <w:r>
-              <w:rPr>
-                <w:sz w:val="22"/>
-                <w:lang w:val="en-US"/>
-              </w:rPr>
-              <w:t xml:space="preserve"> </w:t>
-            </w:r>
             <w:proofErr w:type="spellStart"/>
             <w:r>
               <w:rPr>
@@ -14244,7 +14256,7 @@
     </w:p>
     <w:p>
       <w:pPr>
-        <w:ind w:left="1440" w:firstLine="720"/>
+        <w:ind w:left="720" w:firstLine="720"/>
         <w:rPr>
           <w:lang w:val="en-US"/>
         </w:rPr>
@@ -14739,13 +14751,6 @@
                 <w:lang w:val="en-US"/>
               </w:rPr>
             </w:pPr>
-            <w:r>
-              <w:rPr>
-                <w:sz w:val="22"/>
-                <w:lang w:val="en-US"/>
-              </w:rPr>
-              <w:t xml:space="preserve"> </w:t>
-            </w:r>
             <w:proofErr w:type="spellStart"/>
             <w:r>
               <w:rPr>
@@ -15016,7 +15021,7 @@
     </w:p>
     <w:p>
       <w:pPr>
-        <w:ind w:left="1440" w:firstLine="720"/>
+        <w:ind w:left="720" w:firstLine="720"/>
         <w:rPr>
           <w:lang w:val="en-US"/>
         </w:rPr>
@@ -15487,13 +15492,6 @@
                 <w:lang w:val="en-US"/>
               </w:rPr>
             </w:pPr>
-            <w:r>
-              <w:rPr>
-                <w:sz w:val="22"/>
-                <w:lang w:val="en-US"/>
-              </w:rPr>
-              <w:t xml:space="preserve"> </w:t>
-            </w:r>
             <w:proofErr w:type="spellStart"/>
             <w:r>
               <w:rPr>
@@ -16627,13 +16625,6 @@
                 <w:lang w:val="en-US"/>
               </w:rPr>
             </w:pPr>
-            <w:r>
-              <w:rPr>
-                <w:sz w:val="22"/>
-                <w:lang w:val="en-US"/>
-              </w:rPr>
-              <w:t xml:space="preserve"> </w:t>
-            </w:r>
             <w:proofErr w:type="spellStart"/>
             <w:r>
               <w:rPr>
@@ -16929,7 +16920,7 @@
     </w:p>
     <w:p>
       <w:pPr>
-        <w:ind w:left="1440" w:firstLine="720"/>
+        <w:ind w:left="720" w:firstLine="720"/>
         <w:rPr>
           <w:lang w:val="en-US"/>
         </w:rPr>
@@ -17326,13 +17317,6 @@
                 <w:lang w:val="en-US"/>
               </w:rPr>
             </w:pPr>
-            <w:r>
-              <w:rPr>
-                <w:sz w:val="22"/>
-                <w:lang w:val="en-US"/>
-              </w:rPr>
-              <w:t xml:space="preserve"> </w:t>
-            </w:r>
             <w:proofErr w:type="spellStart"/>
             <w:r>
               <w:rPr>
@@ -18820,7 +18804,7 @@
     </w:p>
     <w:p>
       <w:pPr>
-        <w:ind w:left="1440" w:firstLine="0"/>
+        <w:ind w:left="720" w:firstLine="720"/>
         <w:rPr>
           <w:lang w:val="en-US"/>
         </w:rPr>
@@ -18835,13 +18819,7 @@
         <w:rPr>
           <w:lang w:val="sr-Latn-RS"/>
         </w:rPr>
-        <w:t>ži podatke koji se dodatno prate za izazove</w:t>
-      </w:r>
-      <w:r>
-        <w:rPr>
-          <w:lang w:val="sr-Latn-RS"/>
-        </w:rPr>
-        <w:t xml:space="preserve"> koji se odnose </w:t>
+        <w:t xml:space="preserve">ži podatke koji se dodatno prate za izazove koji se odnose </w:t>
       </w:r>
       <w:proofErr w:type="gramStart"/>
       <w:r>
@@ -19279,13 +19257,7 @@
         <w:rPr>
           <w:lang w:val="sr-Latn-RS"/>
         </w:rPr>
-        <w:t>ži podatke koji se dodatno prate za izazove</w:t>
-      </w:r>
-      <w:r>
-        <w:rPr>
-          <w:lang w:val="sr-Latn-RS"/>
-        </w:rPr>
-        <w:t xml:space="preserve"> koji se odnose </w:t>
+        <w:t xml:space="preserve">ži podatke koji se dodatno prate za izazove koji se odnose </w:t>
       </w:r>
       <w:proofErr w:type="gramStart"/>
       <w:r>
@@ -19721,7 +19693,7 @@
     </w:p>
     <w:p>
       <w:pPr>
-        <w:ind w:left="1440" w:firstLine="720"/>
+        <w:ind w:left="720" w:firstLine="720"/>
         <w:rPr>
           <w:lang w:val="en-US"/>
         </w:rPr>
@@ -20398,13 +20370,6 @@
                 <w:lang w:val="en-US"/>
               </w:rPr>
             </w:pPr>
-            <w:r>
-              <w:rPr>
-                <w:sz w:val="22"/>
-                <w:lang w:val="en-US"/>
-              </w:rPr>
-              <w:t xml:space="preserve"> </w:t>
-            </w:r>
             <w:proofErr w:type="spellStart"/>
             <w:r>
               <w:rPr>
@@ -20677,7 +20642,7 @@
     </w:p>
     <w:p>
       <w:pPr>
-        <w:ind w:left="1440" w:firstLine="720"/>
+        <w:ind w:left="720" w:firstLine="720"/>
         <w:rPr>
           <w:lang w:val="en-US"/>
         </w:rPr>
@@ -21270,13 +21235,6 @@
                 <w:lang w:val="en-US"/>
               </w:rPr>
             </w:pPr>
-            <w:r>
-              <w:rPr>
-                <w:sz w:val="22"/>
-                <w:lang w:val="en-US"/>
-              </w:rPr>
-              <w:t xml:space="preserve"> </w:t>
-            </w:r>
             <w:proofErr w:type="spellStart"/>
             <w:r>
               <w:rPr>
@@ -22148,13 +22106,6 @@
                 <w:lang w:val="en-US"/>
               </w:rPr>
             </w:pPr>
-            <w:r>
-              <w:rPr>
-                <w:sz w:val="22"/>
-                <w:lang w:val="en-US"/>
-              </w:rPr>
-              <w:t xml:space="preserve"> </w:t>
-            </w:r>
             <w:proofErr w:type="spellStart"/>
             <w:r>
               <w:rPr>
@@ -23880,13 +23831,7 @@
         <w:rPr>
           <w:lang w:val="en-US"/>
         </w:rPr>
-        <w:t>be</w:t>
-      </w:r>
-      <w:r>
-        <w:rPr>
-          <w:lang w:val="en-US"/>
-        </w:rPr>
-        <w:t>dževe</w:t>
+        <w:t>bedževe</w:t>
       </w:r>
       <w:proofErr w:type="spellEnd"/>
       <w:r>
@@ -24485,13 +24430,7 @@
         <w:rPr>
           <w:lang w:val="en-US"/>
         </w:rPr>
-        <w:t>bed</w:t>
-      </w:r>
-      <w:r>
-        <w:rPr>
-          <w:lang w:val="en-US"/>
-        </w:rPr>
-        <w:t>ževe</w:t>
+        <w:t>bedževe</w:t>
       </w:r>
       <w:proofErr w:type="spellEnd"/>
       <w:r>
@@ -25995,7 +25934,7 @@
         <w:noProof/>
         <w:sz w:val="22"/>
       </w:rPr>
-      <w:t>4</w:t>
+      <w:t>16</w:t>
     </w:r>
     <w:r>
       <w:rPr>
@@ -28397,7 +28336,7 @@
 </file>
 
 <file path=customXml/itemProps1.xml><?xml version="1.0" encoding="utf-8"?>
-<ds:datastoreItem xmlns:ds="http://schemas.openxmlformats.org/officeDocument/2006/customXml" ds:itemID="{B930D98F-BE26-44EB-8D1E-1B3E368E641A}">
+<ds:datastoreItem xmlns:ds="http://schemas.openxmlformats.org/officeDocument/2006/customXml" ds:itemID="{4D0D7EA1-3290-413F-9803-222A42DBF2AE}">
   <ds:schemaRefs>
     <ds:schemaRef ds:uri="http://schemas.openxmlformats.org/officeDocument/2006/bibliography"/>
   </ds:schemaRefs>

</xml_diff>